<commit_message>
Combinei os primeiros dois ficheiros word que o Pete mandou e adicionei algum texto inicial no README.md
</commit_message>
<xml_diff>
--- a/Description.docx
+++ b/Description.docx
@@ -1,350 +1,615 @@
 
 <file path=word/document.xml><?xml version="1.0" encoding="utf-8"?>
-<w:document xmlns:wpc="http://schemas.microsoft.com/office/word/2010/wordprocessingCanvas" xmlns:mc="http://schemas.openxmlformats.org/markup-compatibility/2006" xmlns:o="urn:schemas-microsoft-com:office:office" xmlns:r="http://schemas.openxmlformats.org/officeDocument/2006/relationships" xmlns:m="http://schemas.openxmlformats.org/officeDocument/2006/math" xmlns:v="urn:schemas-microsoft-com:vml" xmlns:wp14="http://schemas.microsoft.com/office/word/2010/wordprocessingDrawing" xmlns:wp="http://schemas.openxmlformats.org/drawingml/2006/wordprocessingDrawing" xmlns:w10="urn:schemas-microsoft-com:office:word" xmlns:w="http://schemas.openxmlformats.org/wordprocessingml/2006/main" xmlns:w14="http://schemas.microsoft.com/office/word/2010/wordml" xmlns:w15="http://schemas.microsoft.com/office/word/2012/wordml" xmlns:wpg="http://schemas.microsoft.com/office/word/2010/wordprocessingGroup" xmlns:wpi="http://schemas.microsoft.com/office/word/2010/wordprocessingInk" xmlns:wne="http://schemas.microsoft.com/office/word/2006/wordml" xmlns:wps="http://schemas.microsoft.com/office/word/2010/wordprocessingShape" mc:Ignorable="w14 w15 wp14">
+<w:document xmlns:wpc="http://schemas.microsoft.com/office/word/2010/wordprocessingCanvas" xmlns:cx="http://schemas.microsoft.com/office/drawing/2014/chartex" xmlns:cx1="http://schemas.microsoft.com/office/drawing/2015/9/8/chartex" xmlns:cx2="http://schemas.microsoft.com/office/drawing/2015/10/21/chartex" xmlns:cx3="http://schemas.microsoft.com/office/drawing/2016/5/9/chartex" xmlns:cx4="http://schemas.microsoft.com/office/drawing/2016/5/10/chartex" xmlns:cx5="http://schemas.microsoft.com/office/drawing/2016/5/11/chartex" xmlns:cx6="http://schemas.microsoft.com/office/drawing/2016/5/12/chartex" xmlns:cx7="http://schemas.microsoft.com/office/drawing/2016/5/13/chartex" xmlns:cx8="http://schemas.microsoft.com/office/drawing/2016/5/14/chartex" xmlns:mc="http://schemas.openxmlformats.org/markup-compatibility/2006" xmlns:aink="http://schemas.microsoft.com/office/drawing/2016/ink" xmlns:am3d="http://schemas.microsoft.com/office/drawing/2017/model3d" xmlns:o="urn:schemas-microsoft-com:office:office" xmlns:r="http://schemas.openxmlformats.org/officeDocument/2006/relationships" xmlns:m="http://schemas.openxmlformats.org/officeDocument/2006/math" xmlns:v="urn:schemas-microsoft-com:vml" xmlns:wp14="http://schemas.microsoft.com/office/word/2010/wordprocessingDrawing" xmlns:wp="http://schemas.openxmlformats.org/drawingml/2006/wordprocessingDrawing" xmlns:w10="urn:schemas-microsoft-com:office:word" xmlns:w="http://schemas.openxmlformats.org/wordprocessingml/2006/main" xmlns:w14="http://schemas.microsoft.com/office/word/2010/wordml" xmlns:w15="http://schemas.microsoft.com/office/word/2012/wordml" xmlns:w16cid="http://schemas.microsoft.com/office/word/2016/wordml/cid" xmlns:w16se="http://schemas.microsoft.com/office/word/2015/wordml/symex" xmlns:wpg="http://schemas.microsoft.com/office/word/2010/wordprocessingGroup" xmlns:wpi="http://schemas.microsoft.com/office/word/2010/wordprocessingInk" xmlns:wne="http://schemas.microsoft.com/office/word/2006/wordml" xmlns:wps="http://schemas.microsoft.com/office/word/2010/wordprocessingShape" mc:Ignorable="w14 w15 w16se w16cid wp14">
   <w:body>
     <w:p>
       <w:pPr>
         <w:rPr>
+          <w:rFonts w:ascii="Arial Narrow" w:hAnsi="Arial Narrow" w:cs="Times New Roman"/>
+          <w:b/>
+          <w:sz w:val="26"/>
+          <w:szCs w:val="26"/>
+          <w:lang w:val="pt-PT"/>
+        </w:rPr>
+      </w:pPr>
+      <w:r>
+        <w:rPr>
+          <w:rFonts w:ascii="Arial Narrow" w:hAnsi="Arial Narrow" w:cs="Times New Roman"/>
+          <w:b/>
+          <w:sz w:val="26"/>
+          <w:szCs w:val="26"/>
+          <w:lang w:val="pt-PT"/>
+        </w:rPr>
+        <w:t>Formas de Ganhar dinheiro com o projecto.</w:t>
+      </w:r>
+    </w:p>
+    <w:p>
+      <w:pPr>
+        <w:rPr>
+          <w:rFonts w:ascii="Arial Narrow" w:hAnsi="Arial Narrow" w:cs="Times New Roman"/>
+          <w:sz w:val="26"/>
+          <w:szCs w:val="26"/>
+          <w:lang w:val="pt-PT"/>
+        </w:rPr>
+      </w:pPr>
+      <w:r>
+        <w:rPr>
+          <w:rFonts w:ascii="Arial Narrow" w:hAnsi="Arial Narrow" w:cs="Times New Roman"/>
+          <w:sz w:val="26"/>
+          <w:szCs w:val="26"/>
+          <w:lang w:val="pt-PT"/>
+        </w:rPr>
+        <w:t>Bom segundo a minha analise do ambiente em que implementaremos o sistema do nosso projecto , acabei vendo três formas principais de como podemos fazer dinheiro , e listarei estas formas abaixo e descrevendo cada uma delas que for necessária, as formas que vi neste exacto momento são :</w:t>
+      </w:r>
+    </w:p>
+    <w:p>
+      <w:pPr>
+        <w:rPr>
+          <w:rFonts w:ascii="Arial Narrow" w:hAnsi="Arial Narrow" w:cs="Times New Roman"/>
+          <w:b/>
+          <w:sz w:val="26"/>
+          <w:szCs w:val="26"/>
+          <w:lang w:val="pt-PT"/>
+        </w:rPr>
+      </w:pPr>
+      <w:r>
+        <w:rPr>
+          <w:rFonts w:ascii="Arial Narrow" w:hAnsi="Arial Narrow" w:cs="Times New Roman"/>
+          <w:b/>
+          <w:sz w:val="26"/>
+          <w:szCs w:val="26"/>
+          <w:lang w:val="pt-PT"/>
+        </w:rPr>
+        <w:t>- Taxa da Criação do evento</w:t>
+      </w:r>
+    </w:p>
+    <w:p>
+      <w:pPr>
+        <w:rPr>
+          <w:rFonts w:ascii="Arial Narrow" w:hAnsi="Arial Narrow" w:cs="Times New Roman"/>
+          <w:sz w:val="26"/>
+          <w:szCs w:val="26"/>
+          <w:lang w:val="pt-PT"/>
+        </w:rPr>
+      </w:pPr>
+      <w:r>
+        <w:rPr>
+          <w:rFonts w:ascii="Arial Narrow" w:hAnsi="Arial Narrow" w:cs="Times New Roman"/>
+          <w:sz w:val="26"/>
+          <w:szCs w:val="26"/>
+          <w:lang w:val="pt-PT"/>
+        </w:rPr>
+        <w:t>Esta forma consiste em fazer dinheiro apartir da taixa que podermos aplicar na criação de um novo evento , para termos uma forma generalizada seria retirar 20% no valor do ticket que o usuario que estara criando o evento ira definir.</w:t>
+      </w:r>
+    </w:p>
+    <w:p>
+      <w:pPr>
+        <w:rPr>
+          <w:rFonts w:ascii="Arial Narrow" w:hAnsi="Arial Narrow" w:cs="Times New Roman"/>
+          <w:sz w:val="26"/>
+          <w:szCs w:val="26"/>
+          <w:lang w:val="pt-PT"/>
+        </w:rPr>
+      </w:pPr>
+      <w:r>
+        <w:rPr>
+          <w:rFonts w:ascii="Arial Narrow" w:hAnsi="Arial Narrow" w:cs="Times New Roman"/>
+          <w:sz w:val="26"/>
+          <w:szCs w:val="26"/>
+          <w:lang w:val="pt-PT"/>
+        </w:rPr>
+        <w:t>Matematicamente seria :</w:t>
+      </w:r>
+    </w:p>
+    <w:p>
+      <w:pPr>
+        <w:rPr>
+          <w:rFonts w:ascii="Arial Narrow" w:hAnsi="Arial Narrow" w:cs="Times New Roman"/>
+          <w:sz w:val="26"/>
+          <w:szCs w:val="26"/>
+          <w:lang w:val="pt-PT"/>
+        </w:rPr>
+      </w:pPr>
+      <w:r>
+        <w:rPr>
+          <w:rFonts w:ascii="Arial Narrow" w:hAnsi="Arial Narrow" w:cs="Times New Roman"/>
+          <w:sz w:val="26"/>
+          <w:szCs w:val="26"/>
+          <w:lang w:val="pt-PT"/>
+        </w:rPr>
+        <w:t>Taxa = ValorDeTicket / 0.20</w:t>
+      </w:r>
+    </w:p>
+    <w:p>
+      <w:pPr>
+        <w:rPr>
+          <w:rFonts w:ascii="Arial Narrow" w:hAnsi="Arial Narrow" w:cs="Times New Roman"/>
+          <w:b/>
+          <w:sz w:val="26"/>
+          <w:szCs w:val="26"/>
+          <w:lang w:val="pt-PT"/>
+        </w:rPr>
+      </w:pPr>
+      <w:r>
+        <w:rPr>
+          <w:rFonts w:ascii="Arial Narrow" w:hAnsi="Arial Narrow" w:cs="Times New Roman"/>
+          <w:sz w:val="26"/>
+          <w:szCs w:val="26"/>
+          <w:lang w:val="pt-PT"/>
+        </w:rPr>
+        <w:t xml:space="preserve">- </w:t>
+      </w:r>
+      <w:r>
+        <w:rPr>
+          <w:rFonts w:ascii="Arial Narrow" w:hAnsi="Arial Narrow" w:cs="Times New Roman"/>
+          <w:b/>
+          <w:sz w:val="26"/>
+          <w:szCs w:val="26"/>
+          <w:lang w:val="pt-PT"/>
+        </w:rPr>
+        <w:t xml:space="preserve">Taxa de Aquisição de Convite </w:t>
+      </w:r>
+    </w:p>
+    <w:p>
+      <w:pPr>
+        <w:rPr>
+          <w:rFonts w:ascii="Arial Narrow" w:hAnsi="Arial Narrow" w:cs="Times New Roman"/>
+          <w:sz w:val="26"/>
+          <w:szCs w:val="26"/>
+          <w:lang w:val="pt-PT"/>
+        </w:rPr>
+      </w:pPr>
+      <w:r>
+        <w:rPr>
+          <w:rFonts w:ascii="Arial Narrow" w:hAnsi="Arial Narrow" w:cs="Times New Roman"/>
+          <w:sz w:val="26"/>
+          <w:szCs w:val="26"/>
+          <w:lang w:val="pt-PT"/>
+        </w:rPr>
+        <w:t>Nesta forma , cada aquisição de um ticket sera sujeita a pagamento de um ticket por parte do usuario que vai comprar o ticket e pode ser 15%</w:t>
+      </w:r>
+    </w:p>
+    <w:p>
+      <w:pPr>
+        <w:rPr>
+          <w:rFonts w:ascii="Arial Narrow" w:hAnsi="Arial Narrow" w:cs="Times New Roman"/>
+          <w:sz w:val="26"/>
+          <w:szCs w:val="26"/>
+          <w:lang w:val="pt-PT"/>
+        </w:rPr>
+      </w:pPr>
+      <w:r>
+        <w:rPr>
+          <w:rFonts w:ascii="Arial Narrow" w:hAnsi="Arial Narrow" w:cs="Times New Roman"/>
+          <w:sz w:val="26"/>
+          <w:szCs w:val="26"/>
+          <w:lang w:val="pt-PT"/>
+        </w:rPr>
+        <w:t>Matematicamente seria :</w:t>
+      </w:r>
+    </w:p>
+    <w:p>
+      <w:pPr>
+        <w:rPr>
+          <w:rFonts w:ascii="Arial Narrow" w:hAnsi="Arial Narrow" w:cs="Times New Roman"/>
+          <w:sz w:val="26"/>
+          <w:szCs w:val="26"/>
+          <w:lang w:val="pt-PT"/>
+        </w:rPr>
+      </w:pPr>
+      <w:r>
+        <w:rPr>
+          <w:rFonts w:ascii="Arial Narrow" w:hAnsi="Arial Narrow" w:cs="Times New Roman"/>
+          <w:sz w:val="26"/>
+          <w:szCs w:val="26"/>
+          <w:lang w:val="pt-PT"/>
+        </w:rPr>
+        <w:t xml:space="preserve">Taxa =   </w:t>
+      </w:r>
+      <w:r>
+        <w:rPr>
+          <w:rFonts w:ascii="Arial Narrow" w:hAnsi="Arial Narrow" w:cs="Times New Roman"/>
+          <w:sz w:val="26"/>
+          <w:szCs w:val="26"/>
+          <w:lang w:val="pt-PT"/>
+        </w:rPr>
+        <w:t>PreçoPorTicket / 0.15</w:t>
+      </w:r>
+    </w:p>
+    <w:p>
+      <w:pPr>
+        <w:rPr>
+          <w:rFonts w:ascii="Arial Narrow" w:hAnsi="Arial Narrow" w:cs="Times New Roman"/>
+          <w:b/>
+          <w:sz w:val="26"/>
+          <w:szCs w:val="26"/>
+          <w:lang w:val="pt-PT"/>
+        </w:rPr>
+      </w:pPr>
+      <w:r>
+        <w:rPr>
+          <w:rFonts w:ascii="Arial Narrow" w:hAnsi="Arial Narrow" w:cs="Times New Roman"/>
+          <w:sz w:val="26"/>
+          <w:szCs w:val="26"/>
+          <w:lang w:val="pt-PT"/>
+        </w:rPr>
+        <w:t xml:space="preserve">- </w:t>
+      </w:r>
+      <w:r>
+        <w:rPr>
+          <w:rFonts w:ascii="Arial Narrow" w:hAnsi="Arial Narrow" w:cs="Times New Roman"/>
+          <w:b/>
+          <w:sz w:val="26"/>
+          <w:szCs w:val="26"/>
+          <w:lang w:val="pt-PT"/>
+        </w:rPr>
+        <w:t>Publicidades ( ads )</w:t>
+      </w:r>
+    </w:p>
+    <w:p>
+      <w:pPr>
+        <w:rPr>
+          <w:rFonts w:ascii="Arial Narrow" w:hAnsi="Arial Narrow" w:cs="Times New Roman"/>
+          <w:sz w:val="26"/>
+          <w:szCs w:val="26"/>
+          <w:lang w:val="pt-PT"/>
+        </w:rPr>
+      </w:pPr>
+      <w:r>
+        <w:rPr>
+          <w:rFonts w:ascii="Arial Narrow" w:hAnsi="Arial Narrow" w:cs="Times New Roman"/>
+          <w:sz w:val="26"/>
+          <w:szCs w:val="26"/>
+          <w:lang w:val="pt-PT"/>
+        </w:rPr>
+        <w:t>Nesta forma como ja diz o nome , seria apartir de alguns serviços de publicidade online como o GoogleAdwords , GoogleAdsense entre outros serviços</w:t>
+      </w:r>
+    </w:p>
+    <w:p>
+      <w:pPr>
+        <w:rPr>
+          <w:ins w:id="0" w:author="Ester Vutane" w:date="2017-07-12T13:43:00Z"/>
+          <w:rFonts w:ascii="Arial Narrow" w:hAnsi="Arial Narrow" w:cs="Times New Roman"/>
+          <w:sz w:val="26"/>
+          <w:szCs w:val="26"/>
+          <w:lang w:val="pt-PT"/>
+        </w:rPr>
+      </w:pPr>
+      <w:r>
+        <w:rPr>
+          <w:rFonts w:ascii="Arial Narrow" w:hAnsi="Arial Narrow" w:cs="Times New Roman"/>
+          <w:sz w:val="26"/>
+          <w:szCs w:val="26"/>
+          <w:lang w:val="pt-PT"/>
+        </w:rPr>
+        <w:t>Nota : Podemos fazer dinheiro tambem apartir de doações , por exemplo os usuarios podem doar 5 – 50 Dolares</w:t>
+      </w:r>
+    </w:p>
+    <w:p>
+      <w:pPr>
+        <w:rPr>
+          <w:ins w:id="1" w:author="Ester Vutane" w:date="2017-07-12T13:43:00Z"/>
+          <w:rFonts w:ascii="Arial Narrow" w:hAnsi="Arial Narrow" w:cs="Times New Roman"/>
+          <w:sz w:val="26"/>
+          <w:szCs w:val="26"/>
+          <w:lang w:val="pt-PT"/>
+        </w:rPr>
+      </w:pPr>
+      <w:bookmarkStart w:id="2" w:name="_GoBack"/>
+      <w:bookmarkEnd w:id="2"/>
+      <w:r>
+        <w:rPr>
+          <w:rFonts w:ascii="Arial Narrow" w:hAnsi="Arial Narrow" w:cs="Times New Roman"/>
+          <w:sz w:val="26"/>
+          <w:szCs w:val="26"/>
+          <w:lang w:val="pt-PT"/>
+        </w:rPr>
+        <w:t xml:space="preserve"> </w:t>
+      </w:r>
+    </w:p>
+    <w:p>
+      <w:pPr>
+        <w:rPr>
+          <w:ins w:id="3" w:author="Ester Vutane" w:date="2017-07-12T13:43:00Z"/>
           <w:rFonts w:ascii="Times New Roman" w:hAnsi="Times New Roman" w:cs="Times New Roman"/>
-          <w:sz w:val="26"/>
-          <w:szCs w:val="26"/>
-          <w:lang w:val="pt-PT"/>
-        </w:rPr>
-      </w:pPr>
-      <w:r>
-        <w:rPr>
-          <w:rFonts w:ascii="Times New Roman" w:hAnsi="Times New Roman" w:cs="Times New Roman"/>
-          <w:sz w:val="26"/>
-          <w:szCs w:val="26"/>
-          <w:lang w:val="pt-PT"/>
-        </w:rPr>
-        <w:t>Formas de</w:t>
-      </w:r>
-      <w:r>
-        <w:rPr>
-          <w:rFonts w:ascii="Times New Roman" w:hAnsi="Times New Roman" w:cs="Times New Roman"/>
-          <w:sz w:val="26"/>
-          <w:szCs w:val="26"/>
-          <w:lang w:val="pt-PT"/>
-        </w:rPr>
-        <w:t xml:space="preserve"> Ganhar dinheiro com o projecto.</w:t>
-      </w:r>
-    </w:p>
-    <w:p>
-      <w:pPr>
-        <w:rPr>
-          <w:rFonts w:ascii="Times New Roman" w:hAnsi="Times New Roman" w:cs="Times New Roman"/>
-          <w:sz w:val="26"/>
-          <w:szCs w:val="26"/>
-          <w:lang w:val="pt-PT"/>
-        </w:rPr>
-      </w:pPr>
-      <w:r>
-        <w:rPr>
-          <w:rFonts w:ascii="Times New Roman" w:hAnsi="Times New Roman" w:cs="Times New Roman"/>
-          <w:sz w:val="26"/>
-          <w:szCs w:val="26"/>
-          <w:lang w:val="pt-PT"/>
-        </w:rPr>
-        <w:t>Bom segundo a minha analise do ambiente em que implementaremos o sistema do nosso projecto , acabei vendo três formas principais de como podemos fazer dinheiro , e listarei estas formas abaixo e descrevendo cada uma delas que for necessária, as formas que vi neste exacto momento são :</w:t>
-      </w:r>
-    </w:p>
-    <w:p>
-      <w:pPr>
-        <w:rPr>
-          <w:rFonts w:ascii="Times New Roman" w:hAnsi="Times New Roman" w:cs="Times New Roman"/>
-          <w:b/>
-          <w:sz w:val="26"/>
-          <w:szCs w:val="26"/>
-          <w:lang w:val="pt-PT"/>
-        </w:rPr>
-      </w:pPr>
-      <w:r>
-        <w:rPr>
-          <w:rFonts w:ascii="Times New Roman" w:hAnsi="Times New Roman" w:cs="Times New Roman"/>
-          <w:b/>
-          <w:sz w:val="26"/>
-          <w:szCs w:val="26"/>
-          <w:lang w:val="pt-PT"/>
-        </w:rPr>
-        <w:t>- Taxa da Criação do evento</w:t>
-      </w:r>
-    </w:p>
-    <w:p>
-      <w:pPr>
-        <w:rPr>
-          <w:rFonts w:ascii="Times New Roman" w:hAnsi="Times New Roman" w:cs="Times New Roman"/>
-          <w:sz w:val="26"/>
-          <w:szCs w:val="26"/>
-          <w:lang w:val="pt-PT"/>
-        </w:rPr>
-      </w:pPr>
-      <w:r>
-        <w:rPr>
-          <w:rFonts w:ascii="Times New Roman" w:hAnsi="Times New Roman" w:cs="Times New Roman"/>
-          <w:sz w:val="26"/>
-          <w:szCs w:val="26"/>
-          <w:lang w:val="pt-PT"/>
-        </w:rPr>
-        <w:t>Esta forma consiste em fazer dinheiro apartir da taixa que podermos aplicar na criação de um novo evento , para termos uma forma generalizada seria retirar 20% no valor do ticket que o usuario que estara criando o evento ira definir.</w:t>
-      </w:r>
-    </w:p>
-    <w:p>
-      <w:pPr>
-        <w:rPr>
-          <w:rFonts w:ascii="Times New Roman" w:hAnsi="Times New Roman" w:cs="Times New Roman"/>
-          <w:sz w:val="26"/>
-          <w:szCs w:val="26"/>
-          <w:lang w:val="pt-PT"/>
-        </w:rPr>
-      </w:pPr>
-      <w:r>
-        <w:rPr>
-          <w:rFonts w:ascii="Times New Roman" w:hAnsi="Times New Roman" w:cs="Times New Roman"/>
-          <w:sz w:val="26"/>
-          <w:szCs w:val="26"/>
-          <w:lang w:val="pt-PT"/>
-        </w:rPr>
-        <w:t>Matematicamente seria :</w:t>
-      </w:r>
-    </w:p>
-    <w:p>
-      <w:pPr>
-        <w:rPr>
-          <w:rFonts w:ascii="Times New Roman" w:hAnsi="Times New Roman" w:cs="Times New Roman"/>
-          <w:sz w:val="26"/>
-          <w:szCs w:val="26"/>
-          <w:lang w:val="pt-PT"/>
-        </w:rPr>
-      </w:pPr>
-      <w:r>
-        <w:rPr>
-          <w:rFonts w:ascii="Times New Roman" w:hAnsi="Times New Roman" w:cs="Times New Roman"/>
-          <w:sz w:val="26"/>
-          <w:szCs w:val="26"/>
-          <w:lang w:val="pt-PT"/>
-        </w:rPr>
-        <w:t>Taxa = ValorDeTicket / 0.20</w:t>
-      </w:r>
-    </w:p>
-    <w:p>
-      <w:pPr>
-        <w:rPr>
-          <w:rFonts w:ascii="Times New Roman" w:hAnsi="Times New Roman" w:cs="Times New Roman"/>
-          <w:b/>
-          <w:sz w:val="26"/>
-          <w:szCs w:val="26"/>
-          <w:lang w:val="pt-PT"/>
-        </w:rPr>
-      </w:pPr>
-      <w:r>
-        <w:rPr>
-          <w:rFonts w:ascii="Times New Roman" w:hAnsi="Times New Roman" w:cs="Times New Roman"/>
-          <w:sz w:val="26"/>
-          <w:szCs w:val="26"/>
-          <w:lang w:val="pt-PT"/>
-        </w:rPr>
-        <w:t xml:space="preserve">- </w:t>
-      </w:r>
-      <w:r>
-        <w:rPr>
-          <w:rFonts w:ascii="Times New Roman" w:hAnsi="Times New Roman" w:cs="Times New Roman"/>
-          <w:b/>
-          <w:sz w:val="26"/>
-          <w:szCs w:val="26"/>
-          <w:lang w:val="pt-PT"/>
-        </w:rPr>
-        <w:t xml:space="preserve">Taxa de Aquisição de Convite </w:t>
-      </w:r>
-    </w:p>
-    <w:p>
-      <w:pPr>
-        <w:rPr>
-          <w:rFonts w:ascii="Times New Roman" w:hAnsi="Times New Roman" w:cs="Times New Roman"/>
-          <w:sz w:val="26"/>
-          <w:szCs w:val="26"/>
-          <w:lang w:val="pt-PT"/>
-        </w:rPr>
-      </w:pPr>
-      <w:r>
-        <w:rPr>
-          <w:rFonts w:ascii="Times New Roman" w:hAnsi="Times New Roman" w:cs="Times New Roman"/>
-          <w:sz w:val="26"/>
-          <w:szCs w:val="26"/>
-          <w:lang w:val="pt-PT"/>
-        </w:rPr>
-        <w:t>Nesta forma , cada aquisição de um ticke</w:t>
-      </w:r>
-      <w:r>
-        <w:rPr>
-          <w:rFonts w:ascii="Times New Roman" w:hAnsi="Times New Roman" w:cs="Times New Roman"/>
-          <w:sz w:val="26"/>
-          <w:szCs w:val="26"/>
-          <w:lang w:val="pt-PT"/>
-        </w:rPr>
-        <w:t>t sera sujeita a pagamento de um ticket por parte do usuario que vai comprar o ticket e pode ser 15%</w:t>
-      </w:r>
-    </w:p>
-    <w:p>
-      <w:pPr>
-        <w:rPr>
-          <w:rFonts w:ascii="Times New Roman" w:hAnsi="Times New Roman" w:cs="Times New Roman"/>
-          <w:sz w:val="26"/>
-          <w:szCs w:val="26"/>
-          <w:lang w:val="pt-PT"/>
-        </w:rPr>
-      </w:pPr>
-      <w:r>
-        <w:rPr>
-          <w:rFonts w:ascii="Times New Roman" w:hAnsi="Times New Roman" w:cs="Times New Roman"/>
-          <w:sz w:val="26"/>
-          <w:szCs w:val="26"/>
-          <w:lang w:val="pt-PT"/>
-        </w:rPr>
-        <w:t>Matematicamente seria :</w:t>
-      </w:r>
-    </w:p>
-    <w:p>
-      <w:pPr>
-        <w:rPr>
-          <w:rFonts w:ascii="Times New Roman" w:hAnsi="Times New Roman" w:cs="Times New Roman"/>
-          <w:sz w:val="26"/>
-          <w:szCs w:val="26"/>
-          <w:lang w:val="pt-PT"/>
-        </w:rPr>
-      </w:pPr>
-      <w:r>
-        <w:rPr>
-          <w:rFonts w:ascii="Times New Roman" w:hAnsi="Times New Roman" w:cs="Times New Roman"/>
-          <w:sz w:val="26"/>
-          <w:szCs w:val="26"/>
-          <w:lang w:val="pt-PT"/>
-        </w:rPr>
-        <w:t xml:space="preserve">Taxa =   </w:t>
-      </w:r>
-      <w:r>
-        <w:rPr>
-          <w:rFonts w:ascii="Times New Roman" w:hAnsi="Times New Roman" w:cs="Times New Roman"/>
-          <w:sz w:val="26"/>
-          <w:szCs w:val="26"/>
-          <w:lang w:val="pt-PT"/>
-        </w:rPr>
-        <w:t>PreçoPorTicket / 0.15</w:t>
-      </w:r>
-    </w:p>
-    <w:p>
-      <w:pPr>
-        <w:rPr>
-          <w:rFonts w:ascii="Times New Roman" w:hAnsi="Times New Roman" w:cs="Times New Roman"/>
-          <w:b/>
-          <w:sz w:val="26"/>
-          <w:szCs w:val="26"/>
-          <w:lang w:val="pt-PT"/>
-        </w:rPr>
-      </w:pPr>
-      <w:r>
-        <w:rPr>
-          <w:rFonts w:ascii="Times New Roman" w:hAnsi="Times New Roman" w:cs="Times New Roman"/>
-          <w:sz w:val="26"/>
-          <w:szCs w:val="26"/>
-          <w:lang w:val="pt-PT"/>
-        </w:rPr>
-        <w:t xml:space="preserve">- </w:t>
-      </w:r>
-      <w:r>
-        <w:rPr>
-          <w:rFonts w:ascii="Times New Roman" w:hAnsi="Times New Roman" w:cs="Times New Roman"/>
-          <w:b/>
-          <w:sz w:val="26"/>
-          <w:szCs w:val="26"/>
-          <w:lang w:val="pt-PT"/>
-        </w:rPr>
-        <w:t>Publicidades ( ads )</w:t>
-      </w:r>
-    </w:p>
-    <w:p>
-      <w:pPr>
-        <w:rPr>
-          <w:rFonts w:ascii="Times New Roman" w:hAnsi="Times New Roman" w:cs="Times New Roman"/>
-          <w:sz w:val="26"/>
-          <w:szCs w:val="26"/>
-          <w:lang w:val="pt-PT"/>
-        </w:rPr>
-      </w:pPr>
-      <w:r>
-        <w:rPr>
-          <w:rFonts w:ascii="Times New Roman" w:hAnsi="Times New Roman" w:cs="Times New Roman"/>
-          <w:sz w:val="26"/>
-          <w:szCs w:val="26"/>
-          <w:lang w:val="pt-PT"/>
-        </w:rPr>
-        <w:t>Nesta forma como ja diz o nome , seria apartir de alguns serviços de publicidade</w:t>
-      </w:r>
-      <w:r>
-        <w:rPr>
-          <w:rFonts w:ascii="Times New Roman" w:hAnsi="Times New Roman" w:cs="Times New Roman"/>
-          <w:sz w:val="26"/>
-          <w:szCs w:val="26"/>
-          <w:lang w:val="pt-PT"/>
-        </w:rPr>
-        <w:t xml:space="preserve"> online</w:t>
-      </w:r>
-      <w:r>
-        <w:rPr>
-          <w:rFonts w:ascii="Times New Roman" w:hAnsi="Times New Roman" w:cs="Times New Roman"/>
-          <w:sz w:val="26"/>
-          <w:szCs w:val="26"/>
-          <w:lang w:val="pt-PT"/>
-        </w:rPr>
-        <w:t xml:space="preserve"> como o GoogleAdwords</w:t>
-      </w:r>
-      <w:r>
-        <w:rPr>
-          <w:rFonts w:ascii="Times New Roman" w:hAnsi="Times New Roman" w:cs="Times New Roman"/>
-          <w:sz w:val="26"/>
-          <w:szCs w:val="26"/>
-          <w:lang w:val="pt-PT"/>
-        </w:rPr>
-        <w:t xml:space="preserve"> , GoogleAdsense entre outros serviços</w:t>
-      </w:r>
-    </w:p>
-    <w:p>
-      <w:pPr>
-        <w:rPr>
-          <w:rFonts w:ascii="Times New Roman" w:hAnsi="Times New Roman" w:cs="Times New Roman"/>
-          <w:sz w:val="26"/>
-          <w:szCs w:val="26"/>
-          <w:lang w:val="pt-PT"/>
-        </w:rPr>
-      </w:pPr>
-      <w:r>
-        <w:rPr>
-          <w:rFonts w:ascii="Times New Roman" w:hAnsi="Times New Roman" w:cs="Times New Roman"/>
-          <w:sz w:val="26"/>
-          <w:szCs w:val="26"/>
-          <w:lang w:val="pt-PT"/>
-        </w:rPr>
-        <w:t xml:space="preserve">Nota : Podemos fazer dinheiro tambem apartir de doações , por exemplo os usuarios podem doar 5 – 50 Dolares </w:t>
-      </w:r>
-      <w:bookmarkStart w:id="0" w:name="_GoBack"/>
-      <w:bookmarkEnd w:id="0"/>
-    </w:p>
-    <w:p>
-      <w:pPr>
-        <w:rPr>
+          <w:b/>
+          <w:sz w:val="24"/>
+          <w:szCs w:val="24"/>
+          <w:lang w:val="pt-PT"/>
+        </w:rPr>
+      </w:pPr>
+      <w:ins w:id="4" w:author="Ester Vutane" w:date="2017-07-12T13:43:00Z">
+        <w:r>
+          <w:rPr>
+            <w:rFonts w:ascii="Times New Roman" w:hAnsi="Times New Roman" w:cs="Times New Roman"/>
+            <w:b/>
+            <w:sz w:val="28"/>
+            <w:szCs w:val="28"/>
+            <w:lang w:val="pt-PT"/>
+          </w:rPr>
+          <w:t>Entidades</w:t>
+        </w:r>
+        <w:r>
+          <w:rPr>
+            <w:rFonts w:ascii="Times New Roman" w:hAnsi="Times New Roman" w:cs="Times New Roman"/>
+            <w:b/>
+            <w:sz w:val="24"/>
+            <w:szCs w:val="24"/>
+            <w:lang w:val="pt-PT"/>
+          </w:rPr>
+          <w:t xml:space="preserve"> </w:t>
+        </w:r>
+      </w:ins>
+    </w:p>
+    <w:p>
+      <w:pPr>
+        <w:rPr>
+          <w:ins w:id="5" w:author="Ester Vutane" w:date="2017-07-12T13:43:00Z"/>
           <w:rFonts w:ascii="Times New Roman" w:hAnsi="Times New Roman" w:cs="Times New Roman"/>
           <w:sz w:val="24"/>
           <w:szCs w:val="24"/>
           <w:lang w:val="pt-PT"/>
         </w:rPr>
       </w:pPr>
-      <w:r>
-        <w:rPr>
+      <w:ins w:id="6" w:author="Ester Vutane" w:date="2017-07-12T13:43:00Z">
+        <w:r>
+          <w:rPr>
+            <w:rFonts w:ascii="Times New Roman" w:hAnsi="Times New Roman" w:cs="Times New Roman"/>
+            <w:sz w:val="24"/>
+            <w:szCs w:val="24"/>
+            <w:lang w:val="pt-PT"/>
+          </w:rPr>
+          <w:t>Bom abaixo listo as entidades que consegui identificar para o nosso projecto:</w:t>
+        </w:r>
+      </w:ins>
+    </w:p>
+    <w:p>
+      <w:pPr>
+        <w:rPr>
+          <w:ins w:id="7" w:author="Ester Vutane" w:date="2017-07-12T13:43:00Z"/>
           <w:rFonts w:ascii="Times New Roman" w:hAnsi="Times New Roman" w:cs="Times New Roman"/>
           <w:sz w:val="24"/>
           <w:szCs w:val="24"/>
           <w:lang w:val="pt-PT"/>
         </w:rPr>
+      </w:pPr>
+    </w:p>
+    <w:p>
+      <w:pPr>
+        <w:pStyle w:val="ListParagraph"/>
+        <w:numPr>
+          <w:ilvl w:val="0"/>
+          <w:numId w:val="1"/>
+        </w:numPr>
+        <w:rPr>
+          <w:ins w:id="8" w:author="Ester Vutane" w:date="2017-07-12T13:43:00Z"/>
+          <w:rFonts w:ascii="Times New Roman" w:hAnsi="Times New Roman" w:cs="Times New Roman"/>
+          <w:b/>
+          <w:sz w:val="24"/>
+          <w:szCs w:val="24"/>
+          <w:lang w:val="pt-PT"/>
+        </w:rPr>
+      </w:pPr>
+      <w:ins w:id="9" w:author="Ester Vutane" w:date="2017-07-12T13:43:00Z">
+        <w:r>
+          <w:rPr>
+            <w:rFonts w:ascii="Times New Roman" w:hAnsi="Times New Roman" w:cs="Times New Roman"/>
+            <w:b/>
+            <w:sz w:val="24"/>
+            <w:szCs w:val="24"/>
+            <w:lang w:val="pt-PT"/>
+          </w:rPr>
+          <w:t>Convidado</w:t>
+        </w:r>
+      </w:ins>
+    </w:p>
+    <w:p>
+      <w:pPr>
+        <w:pStyle w:val="ListParagraph"/>
+        <w:numPr>
+          <w:ilvl w:val="0"/>
+          <w:numId w:val="1"/>
+        </w:numPr>
+        <w:rPr>
+          <w:ins w:id="10" w:author="Ester Vutane" w:date="2017-07-12T13:43:00Z"/>
+          <w:rFonts w:ascii="Times New Roman" w:hAnsi="Times New Roman" w:cs="Times New Roman"/>
+          <w:b/>
+          <w:sz w:val="24"/>
+          <w:szCs w:val="24"/>
+          <w:lang w:val="pt-PT"/>
+        </w:rPr>
+      </w:pPr>
+      <w:ins w:id="11" w:author="Ester Vutane" w:date="2017-07-12T13:43:00Z">
+        <w:r>
+          <w:rPr>
+            <w:rFonts w:ascii="Times New Roman" w:hAnsi="Times New Roman" w:cs="Times New Roman"/>
+            <w:b/>
+            <w:sz w:val="24"/>
+            <w:szCs w:val="24"/>
+            <w:lang w:val="pt-PT"/>
+          </w:rPr>
+          <w:t>Convite</w:t>
+        </w:r>
+      </w:ins>
+    </w:p>
+    <w:p>
+      <w:pPr>
+        <w:pStyle w:val="ListParagraph"/>
+        <w:numPr>
+          <w:ilvl w:val="0"/>
+          <w:numId w:val="1"/>
+        </w:numPr>
+        <w:rPr>
+          <w:ins w:id="12" w:author="Ester Vutane" w:date="2017-07-12T13:43:00Z"/>
+          <w:rFonts w:ascii="Times New Roman" w:hAnsi="Times New Roman" w:cs="Times New Roman"/>
+          <w:b/>
+          <w:sz w:val="24"/>
+          <w:szCs w:val="24"/>
+          <w:lang w:val="pt-PT"/>
+        </w:rPr>
+      </w:pPr>
+      <w:ins w:id="13" w:author="Ester Vutane" w:date="2017-07-12T13:43:00Z">
+        <w:r>
+          <w:rPr>
+            <w:rFonts w:ascii="Times New Roman" w:hAnsi="Times New Roman" w:cs="Times New Roman"/>
+            <w:b/>
+            <w:sz w:val="24"/>
+            <w:szCs w:val="24"/>
+            <w:lang w:val="pt-PT"/>
+          </w:rPr>
+          <w:t>Promotor</w:t>
+        </w:r>
+      </w:ins>
+    </w:p>
+    <w:p>
+      <w:pPr>
+        <w:pStyle w:val="ListParagraph"/>
+        <w:numPr>
+          <w:ilvl w:val="0"/>
+          <w:numId w:val="1"/>
+        </w:numPr>
+        <w:rPr>
+          <w:ins w:id="14" w:author="Ester Vutane" w:date="2017-07-12T13:43:00Z"/>
+          <w:rFonts w:ascii="Times New Roman" w:hAnsi="Times New Roman" w:cs="Times New Roman"/>
+          <w:b/>
+          <w:sz w:val="24"/>
+          <w:szCs w:val="24"/>
+          <w:lang w:val="pt-PT"/>
+        </w:rPr>
+      </w:pPr>
+      <w:ins w:id="15" w:author="Ester Vutane" w:date="2017-07-12T13:43:00Z">
+        <w:r>
+          <w:rPr>
+            <w:rFonts w:ascii="Times New Roman" w:hAnsi="Times New Roman" w:cs="Times New Roman"/>
+            <w:b/>
+            <w:sz w:val="24"/>
+            <w:szCs w:val="24"/>
+            <w:lang w:val="pt-PT"/>
+          </w:rPr>
+          <w:t>Gerente</w:t>
+        </w:r>
+      </w:ins>
+    </w:p>
+    <w:p>
+      <w:pPr>
+        <w:pStyle w:val="ListParagraph"/>
+        <w:numPr>
+          <w:ilvl w:val="0"/>
+          <w:numId w:val="1"/>
+        </w:numPr>
+        <w:rPr>
+          <w:ins w:id="16" w:author="Ester Vutane" w:date="2017-07-12T13:43:00Z"/>
+          <w:rFonts w:ascii="Times New Roman" w:hAnsi="Times New Roman" w:cs="Times New Roman"/>
+          <w:b/>
+          <w:sz w:val="24"/>
+          <w:szCs w:val="24"/>
+          <w:lang w:val="pt-PT"/>
+        </w:rPr>
+      </w:pPr>
+      <w:ins w:id="17" w:author="Ester Vutane" w:date="2017-07-12T13:43:00Z">
+        <w:r>
+          <w:rPr>
+            <w:rFonts w:ascii="Times New Roman" w:hAnsi="Times New Roman" w:cs="Times New Roman"/>
+            <w:b/>
+            <w:sz w:val="24"/>
+            <w:szCs w:val="24"/>
+            <w:lang w:val="pt-PT"/>
+          </w:rPr>
+          <w:t>Evento</w:t>
+        </w:r>
+      </w:ins>
+    </w:p>
+    <w:p>
+      <w:pPr>
+        <w:pStyle w:val="ListParagraph"/>
+        <w:numPr>
+          <w:ilvl w:val="0"/>
+          <w:numId w:val="1"/>
+        </w:numPr>
+        <w:rPr>
+          <w:ins w:id="18" w:author="Ester Vutane" w:date="2017-07-12T13:43:00Z"/>
+          <w:rFonts w:ascii="Times New Roman" w:hAnsi="Times New Roman" w:cs="Times New Roman"/>
+          <w:b/>
+          <w:sz w:val="24"/>
+          <w:szCs w:val="24"/>
+          <w:lang w:val="pt-PT"/>
+        </w:rPr>
+      </w:pPr>
+      <w:ins w:id="19" w:author="Ester Vutane" w:date="2017-07-12T13:43:00Z">
+        <w:r>
+          <w:rPr>
+            <w:rFonts w:ascii="Times New Roman" w:hAnsi="Times New Roman" w:cs="Times New Roman"/>
+            <w:b/>
+            <w:sz w:val="24"/>
+            <w:szCs w:val="24"/>
+            <w:lang w:val="pt-PT"/>
+          </w:rPr>
+          <w:t>Local_Evento</w:t>
+        </w:r>
+      </w:ins>
+    </w:p>
+    <w:p>
+      <w:pPr>
+        <w:pStyle w:val="ListParagraph"/>
+        <w:rPr>
+          <w:ins w:id="20" w:author="Ester Vutane" w:date="2017-07-12T13:43:00Z"/>
+          <w:rFonts w:ascii="Times New Roman" w:hAnsi="Times New Roman" w:cs="Times New Roman"/>
+          <w:b/>
+          <w:sz w:val="24"/>
+          <w:szCs w:val="24"/>
+          <w:lang w:val="pt-PT"/>
+        </w:rPr>
+      </w:pPr>
+    </w:p>
+    <w:p>
+      <w:pPr>
+        <w:rPr>
+          <w:ins w:id="21" w:author="Ester Vutane" w:date="2017-07-12T13:43:00Z"/>
+          <w:rFonts w:ascii="Times New Roman" w:hAnsi="Times New Roman" w:cs="Times New Roman"/>
+          <w:sz w:val="24"/>
+          <w:szCs w:val="24"/>
+          <w:lang w:val="pt-PT"/>
+        </w:rPr>
+      </w:pPr>
+      <w:ins w:id="22" w:author="Ester Vutane" w:date="2017-07-12T13:43:00Z">
+        <w:r>
+          <w:rPr>
+            <w:rFonts w:ascii="Times New Roman" w:hAnsi="Times New Roman" w:cs="Times New Roman"/>
+            <w:sz w:val="24"/>
+            <w:szCs w:val="24"/>
+            <w:lang w:val="pt-PT"/>
+          </w:rPr>
+          <w:t>Bom estas são algumas das entidades que consegui identificar do momento.</w:t>
+        </w:r>
+      </w:ins>
+    </w:p>
+    <w:p>
+      <w:pPr>
+        <w:rPr>
+          <w:rFonts w:ascii="Arial Narrow" w:hAnsi="Arial Narrow" w:cs="Times New Roman"/>
+          <w:sz w:val="26"/>
+          <w:szCs w:val="26"/>
+          <w:lang w:val="pt-PT"/>
+        </w:rPr>
+      </w:pPr>
+    </w:p>
+    <w:p>
+      <w:pPr>
+        <w:rPr>
+          <w:rFonts w:ascii="Arial Narrow" w:hAnsi="Arial Narrow" w:cs="Times New Roman"/>
+          <w:sz w:val="24"/>
+          <w:szCs w:val="24"/>
+          <w:lang w:val="pt-PT"/>
+        </w:rPr>
+      </w:pPr>
+      <w:r>
+        <w:rPr>
+          <w:rFonts w:ascii="Arial Narrow" w:hAnsi="Arial Narrow" w:cs="Times New Roman"/>
+          <w:sz w:val="24"/>
+          <w:szCs w:val="24"/>
+          <w:lang w:val="pt-PT"/>
+        </w:rPr>
+        <w:lastRenderedPageBreak/>
         <w:t xml:space="preserve"> </w:t>
       </w:r>
     </w:p>
@@ -358,8 +623,146 @@
 </w:document>
 </file>
 
+<file path=word/numbering.xml><?xml version="1.0" encoding="utf-8"?>
+<w:numbering xmlns:wpc="http://schemas.microsoft.com/office/word/2010/wordprocessingCanvas" xmlns:cx="http://schemas.microsoft.com/office/drawing/2014/chartex" xmlns:cx1="http://schemas.microsoft.com/office/drawing/2015/9/8/chartex" xmlns:cx2="http://schemas.microsoft.com/office/drawing/2015/10/21/chartex" xmlns:cx3="http://schemas.microsoft.com/office/drawing/2016/5/9/chartex" xmlns:cx4="http://schemas.microsoft.com/office/drawing/2016/5/10/chartex" xmlns:cx5="http://schemas.microsoft.com/office/drawing/2016/5/11/chartex" xmlns:cx6="http://schemas.microsoft.com/office/drawing/2016/5/12/chartex" xmlns:cx7="http://schemas.microsoft.com/office/drawing/2016/5/13/chartex" xmlns:cx8="http://schemas.microsoft.com/office/drawing/2016/5/14/chartex" xmlns:mc="http://schemas.openxmlformats.org/markup-compatibility/2006" xmlns:aink="http://schemas.microsoft.com/office/drawing/2016/ink" xmlns:am3d="http://schemas.microsoft.com/office/drawing/2017/model3d" xmlns:o="urn:schemas-microsoft-com:office:office" xmlns:r="http://schemas.openxmlformats.org/officeDocument/2006/relationships" xmlns:m="http://schemas.openxmlformats.org/officeDocument/2006/math" xmlns:v="urn:schemas-microsoft-com:vml" xmlns:wp14="http://schemas.microsoft.com/office/word/2010/wordprocessingDrawing" xmlns:wp="http://schemas.openxmlformats.org/drawingml/2006/wordprocessingDrawing" xmlns:w10="urn:schemas-microsoft-com:office:word" xmlns:w="http://schemas.openxmlformats.org/wordprocessingml/2006/main" xmlns:w14="http://schemas.microsoft.com/office/word/2010/wordml" xmlns:w15="http://schemas.microsoft.com/office/word/2012/wordml" xmlns:w16cid="http://schemas.microsoft.com/office/word/2016/wordml/cid" xmlns:w16se="http://schemas.microsoft.com/office/word/2015/wordml/symex" xmlns:wpg="http://schemas.microsoft.com/office/word/2010/wordprocessingGroup" xmlns:wpi="http://schemas.microsoft.com/office/word/2010/wordprocessingInk" xmlns:wne="http://schemas.microsoft.com/office/word/2006/wordml" xmlns:wps="http://schemas.microsoft.com/office/word/2010/wordprocessingShape" mc:Ignorable="w14 w15 w16se w16cid wp14">
+  <w:abstractNum w:abstractNumId="0" w15:restartNumberingAfterBreak="0">
+    <w:nsid w:val="4D49277C"/>
+    <w:multiLevelType w:val="hybridMultilevel"/>
+    <w:tmpl w:val="E3B8C78A"/>
+    <w:lvl w:ilvl="0" w:tplc="08090001">
+      <w:start w:val="1"/>
+      <w:numFmt w:val="bullet"/>
+      <w:lvlText w:val=""/>
+      <w:lvlJc w:val="left"/>
+      <w:pPr>
+        <w:ind w:left="720" w:hanging="360"/>
+      </w:pPr>
+      <w:rPr>
+        <w:rFonts w:ascii="Symbol" w:hAnsi="Symbol" w:hint="default"/>
+      </w:rPr>
+    </w:lvl>
+    <w:lvl w:ilvl="1" w:tplc="08090003">
+      <w:start w:val="1"/>
+      <w:numFmt w:val="bullet"/>
+      <w:lvlText w:val="o"/>
+      <w:lvlJc w:val="left"/>
+      <w:pPr>
+        <w:ind w:left="1440" w:hanging="360"/>
+      </w:pPr>
+      <w:rPr>
+        <w:rFonts w:ascii="Courier New" w:hAnsi="Courier New" w:cs="Courier New" w:hint="default"/>
+      </w:rPr>
+    </w:lvl>
+    <w:lvl w:ilvl="2" w:tplc="08090005">
+      <w:start w:val="1"/>
+      <w:numFmt w:val="bullet"/>
+      <w:lvlText w:val=""/>
+      <w:lvlJc w:val="left"/>
+      <w:pPr>
+        <w:ind w:left="2160" w:hanging="360"/>
+      </w:pPr>
+      <w:rPr>
+        <w:rFonts w:ascii="Wingdings" w:hAnsi="Wingdings" w:hint="default"/>
+      </w:rPr>
+    </w:lvl>
+    <w:lvl w:ilvl="3" w:tplc="08090001">
+      <w:start w:val="1"/>
+      <w:numFmt w:val="bullet"/>
+      <w:lvlText w:val=""/>
+      <w:lvlJc w:val="left"/>
+      <w:pPr>
+        <w:ind w:left="2880" w:hanging="360"/>
+      </w:pPr>
+      <w:rPr>
+        <w:rFonts w:ascii="Symbol" w:hAnsi="Symbol" w:hint="default"/>
+      </w:rPr>
+    </w:lvl>
+    <w:lvl w:ilvl="4" w:tplc="08090003">
+      <w:start w:val="1"/>
+      <w:numFmt w:val="bullet"/>
+      <w:lvlText w:val="o"/>
+      <w:lvlJc w:val="left"/>
+      <w:pPr>
+        <w:ind w:left="3600" w:hanging="360"/>
+      </w:pPr>
+      <w:rPr>
+        <w:rFonts w:ascii="Courier New" w:hAnsi="Courier New" w:cs="Courier New" w:hint="default"/>
+      </w:rPr>
+    </w:lvl>
+    <w:lvl w:ilvl="5" w:tplc="08090005">
+      <w:start w:val="1"/>
+      <w:numFmt w:val="bullet"/>
+      <w:lvlText w:val=""/>
+      <w:lvlJc w:val="left"/>
+      <w:pPr>
+        <w:ind w:left="4320" w:hanging="360"/>
+      </w:pPr>
+      <w:rPr>
+        <w:rFonts w:ascii="Wingdings" w:hAnsi="Wingdings" w:hint="default"/>
+      </w:rPr>
+    </w:lvl>
+    <w:lvl w:ilvl="6" w:tplc="08090001">
+      <w:start w:val="1"/>
+      <w:numFmt w:val="bullet"/>
+      <w:lvlText w:val=""/>
+      <w:lvlJc w:val="left"/>
+      <w:pPr>
+        <w:ind w:left="5040" w:hanging="360"/>
+      </w:pPr>
+      <w:rPr>
+        <w:rFonts w:ascii="Symbol" w:hAnsi="Symbol" w:hint="default"/>
+      </w:rPr>
+    </w:lvl>
+    <w:lvl w:ilvl="7" w:tplc="08090003">
+      <w:start w:val="1"/>
+      <w:numFmt w:val="bullet"/>
+      <w:lvlText w:val="o"/>
+      <w:lvlJc w:val="left"/>
+      <w:pPr>
+        <w:ind w:left="5760" w:hanging="360"/>
+      </w:pPr>
+      <w:rPr>
+        <w:rFonts w:ascii="Courier New" w:hAnsi="Courier New" w:cs="Courier New" w:hint="default"/>
+      </w:rPr>
+    </w:lvl>
+    <w:lvl w:ilvl="8" w:tplc="08090005">
+      <w:start w:val="1"/>
+      <w:numFmt w:val="bullet"/>
+      <w:lvlText w:val=""/>
+      <w:lvlJc w:val="left"/>
+      <w:pPr>
+        <w:ind w:left="6480" w:hanging="360"/>
+      </w:pPr>
+      <w:rPr>
+        <w:rFonts w:ascii="Wingdings" w:hAnsi="Wingdings" w:hint="default"/>
+      </w:rPr>
+    </w:lvl>
+  </w:abstractNum>
+  <w:num w:numId="1">
+    <w:abstractNumId w:val="0"/>
+    <w:lvlOverride w:ilvl="0"/>
+    <w:lvlOverride w:ilvl="1"/>
+    <w:lvlOverride w:ilvl="2"/>
+    <w:lvlOverride w:ilvl="3"/>
+    <w:lvlOverride w:ilvl="4"/>
+    <w:lvlOverride w:ilvl="5"/>
+    <w:lvlOverride w:ilvl="6"/>
+    <w:lvlOverride w:ilvl="7"/>
+    <w:lvlOverride w:ilvl="8"/>
+  </w:num>
+</w:numbering>
+</file>
+
+<file path=word/people.xml><?xml version="1.0" encoding="utf-8"?>
+<w15:people xmlns:wpc="http://schemas.microsoft.com/office/word/2010/wordprocessingCanvas" xmlns:cx="http://schemas.microsoft.com/office/drawing/2014/chartex" xmlns:cx1="http://schemas.microsoft.com/office/drawing/2015/9/8/chartex" xmlns:cx2="http://schemas.microsoft.com/office/drawing/2015/10/21/chartex" xmlns:cx3="http://schemas.microsoft.com/office/drawing/2016/5/9/chartex" xmlns:cx4="http://schemas.microsoft.com/office/drawing/2016/5/10/chartex" xmlns:cx5="http://schemas.microsoft.com/office/drawing/2016/5/11/chartex" xmlns:cx6="http://schemas.microsoft.com/office/drawing/2016/5/12/chartex" xmlns:cx7="http://schemas.microsoft.com/office/drawing/2016/5/13/chartex" xmlns:cx8="http://schemas.microsoft.com/office/drawing/2016/5/14/chartex" xmlns:mc="http://schemas.openxmlformats.org/markup-compatibility/2006" xmlns:aink="http://schemas.microsoft.com/office/drawing/2016/ink" xmlns:am3d="http://schemas.microsoft.com/office/drawing/2017/model3d" xmlns:o="urn:schemas-microsoft-com:office:office" xmlns:r="http://schemas.openxmlformats.org/officeDocument/2006/relationships" xmlns:m="http://schemas.openxmlformats.org/officeDocument/2006/math" xmlns:v="urn:schemas-microsoft-com:vml" xmlns:wp14="http://schemas.microsoft.com/office/word/2010/wordprocessingDrawing" xmlns:wp="http://schemas.openxmlformats.org/drawingml/2006/wordprocessingDrawing" xmlns:w10="urn:schemas-microsoft-com:office:word" xmlns:w="http://schemas.openxmlformats.org/wordprocessingml/2006/main" xmlns:w14="http://schemas.microsoft.com/office/word/2010/wordml" xmlns:w15="http://schemas.microsoft.com/office/word/2012/wordml" xmlns:w16cid="http://schemas.microsoft.com/office/word/2016/wordml/cid" xmlns:w16se="http://schemas.microsoft.com/office/word/2015/wordml/symex" xmlns:wpg="http://schemas.microsoft.com/office/word/2010/wordprocessingGroup" xmlns:wpi="http://schemas.microsoft.com/office/word/2010/wordprocessingInk" xmlns:wne="http://schemas.microsoft.com/office/word/2006/wordml" xmlns:wps="http://schemas.microsoft.com/office/word/2010/wordprocessingShape" mc:Ignorable="w14 w15 w16se w16cid wp14">
+  <w15:person w15:author="Ester Vutane">
+    <w15:presenceInfo w15:providerId="None" w15:userId="Ester Vutane"/>
+  </w15:person>
+</w15:people>
+</file>
+
 <file path=word/styles.xml><?xml version="1.0" encoding="utf-8"?>
-<w:styles xmlns:mc="http://schemas.openxmlformats.org/markup-compatibility/2006" xmlns:r="http://schemas.openxmlformats.org/officeDocument/2006/relationships" xmlns:w="http://schemas.openxmlformats.org/wordprocessingml/2006/main" xmlns:w14="http://schemas.microsoft.com/office/word/2010/wordml" xmlns:w15="http://schemas.microsoft.com/office/word/2012/wordml" mc:Ignorable="w14 w15">
+<w:styles xmlns:mc="http://schemas.openxmlformats.org/markup-compatibility/2006" xmlns:r="http://schemas.openxmlformats.org/officeDocument/2006/relationships" xmlns:w="http://schemas.openxmlformats.org/wordprocessingml/2006/main" xmlns:w14="http://schemas.microsoft.com/office/word/2010/wordml" xmlns:w15="http://schemas.microsoft.com/office/word/2012/wordml" xmlns:w16cid="http://schemas.microsoft.com/office/word/2016/wordml/cid" xmlns:w16se="http://schemas.microsoft.com/office/word/2015/wordml/symex" mc:Ignorable="w14 w15 w16se w16cid">
   <w:docDefaults>
     <w:rPrDefault>
       <w:rPr>
@@ -375,7 +778,7 @@
       </w:pPr>
     </w:pPrDefault>
   </w:docDefaults>
-  <w:latentStyles w:defLockedState="0" w:defUIPriority="99" w:defSemiHidden="0" w:defUnhideWhenUsed="0" w:defQFormat="0" w:count="371">
+  <w:latentStyles w:defLockedState="0" w:defUIPriority="99" w:defSemiHidden="0" w:defUnhideWhenUsed="0" w:defQFormat="0" w:count="375">
     <w:lsdException w:name="Normal" w:uiPriority="0" w:qFormat="1"/>
     <w:lsdException w:name="heading 1" w:uiPriority="9" w:qFormat="1"/>
     <w:lsdException w:name="heading 2" w:semiHidden="1" w:uiPriority="9" w:unhideWhenUsed="1" w:qFormat="1"/>
@@ -481,7 +884,6 @@
     <w:lsdException w:name="HTML Sample" w:semiHidden="1" w:unhideWhenUsed="1"/>
     <w:lsdException w:name="HTML Typewriter" w:semiHidden="1" w:unhideWhenUsed="1"/>
     <w:lsdException w:name="HTML Variable" w:semiHidden="1" w:unhideWhenUsed="1"/>
-    <w:lsdException w:name="Normal Table" w:semiHidden="1" w:unhideWhenUsed="1"/>
     <w:lsdException w:name="annotation subject" w:semiHidden="1" w:unhideWhenUsed="1"/>
     <w:lsdException w:name="No List" w:semiHidden="1" w:unhideWhenUsed="1"/>
     <w:lsdException w:name="Outline List 1" w:semiHidden="1" w:unhideWhenUsed="1"/>
@@ -525,10 +927,8 @@
     <w:lsdException w:name="Table Elegant" w:semiHidden="1" w:unhideWhenUsed="1"/>
     <w:lsdException w:name="Table Professional" w:semiHidden="1" w:unhideWhenUsed="1"/>
     <w:lsdException w:name="Table Subtle 1" w:semiHidden="1" w:unhideWhenUsed="1"/>
-    <w:lsdException w:name="Table Subtle 2" w:semiHidden="1" w:unhideWhenUsed="1"/>
     <w:lsdException w:name="Table Web 1" w:semiHidden="1" w:unhideWhenUsed="1"/>
     <w:lsdException w:name="Table Web 2" w:semiHidden="1" w:unhideWhenUsed="1"/>
-    <w:lsdException w:name="Table Web 3" w:semiHidden="1" w:unhideWhenUsed="1"/>
     <w:lsdException w:name="Balloon Text" w:semiHidden="1" w:unhideWhenUsed="1"/>
     <w:lsdException w:name="Table Grid" w:uiPriority="39"/>
     <w:lsdException w:name="Table Theme" w:semiHidden="1" w:unhideWhenUsed="1"/>
@@ -747,6 +1147,10 @@
     <w:lsdException w:name="List Table 5 Dark Accent 6" w:uiPriority="50"/>
     <w:lsdException w:name="List Table 6 Colorful Accent 6" w:uiPriority="51"/>
     <w:lsdException w:name="List Table 7 Colorful Accent 6" w:uiPriority="52"/>
+    <w:lsdException w:name="Mention" w:semiHidden="1" w:unhideWhenUsed="1"/>
+    <w:lsdException w:name="Smart Hyperlink" w:semiHidden="1" w:unhideWhenUsed="1"/>
+    <w:lsdException w:name="Hashtag" w:semiHidden="1" w:unhideWhenUsed="1"/>
+    <w:lsdException w:name="Unresolved Mention" w:semiHidden="1" w:unhideWhenUsed="1"/>
   </w:latentStyles>
   <w:style w:type="paragraph" w:default="1" w:styleId="Normal">
     <w:name w:val="Normal"/>
@@ -755,6 +1159,7 @@
   <w:style w:type="character" w:default="1" w:styleId="DefaultParagraphFont">
     <w:name w:val="Default Paragraph Font"/>
     <w:uiPriority w:val="1"/>
+    <w:semiHidden/>
     <w:unhideWhenUsed/>
   </w:style>
   <w:style w:type="table" w:default="1" w:styleId="TableNormal">
@@ -777,6 +1182,18 @@
     <w:uiPriority w:val="99"/>
     <w:semiHidden/>
     <w:unhideWhenUsed/>
+  </w:style>
+  <w:style w:type="paragraph" w:styleId="ListParagraph">
+    <w:name w:val="List Paragraph"/>
+    <w:basedOn w:val="Normal"/>
+    <w:uiPriority w:val="34"/>
+    <w:qFormat/>
+    <w:rsid w:val="0001039A"/>
+    <w:pPr>
+      <w:spacing w:line="256" w:lineRule="auto"/>
+      <w:ind w:left="720"/>
+      <w:contextualSpacing/>
+    </w:pPr>
   </w:style>
 </w:styles>
 </file>

</xml_diff>